<commit_message>
1st Stage of day
Milestone planner was updated.
2nd pass of shotgun has barrel + receiver welded together. Updated Asset List with new poly count on shotgun.
</commit_message>
<xml_diff>
--- a/Documentation_Folder/Milestone_Daniel.S.docx
+++ b/Documentation_Folder/Milestone_Daniel.S.docx
@@ -312,6 +312,51 @@
                 <w:vertAlign w:val="superscript"/>
               </w:rPr>
             </w:pPr>
+            <w:r>
+              <w:t xml:space="preserve">Map </w:t>
+            </w:r>
+            <w:r>
+              <w:t xml:space="preserve">complete, </w:t>
+            </w:r>
+            <w:proofErr w:type="spellStart"/>
+            <w:r>
+              <w:t>n</w:t>
+            </w:r>
+            <w:r>
+              <w:t>a</w:t>
+            </w:r>
+            <w:r>
+              <w:t>vmesh</w:t>
+            </w:r>
+            <w:proofErr w:type="spellEnd"/>
+            <w:r>
+              <w:t xml:space="preserve"> setup. </w:t>
+            </w:r>
+            <w:r>
+              <w:br/>
+              <w:t>1</w:t>
+            </w:r>
+            <w:r>
+              <w:rPr>
+                <w:vertAlign w:val="superscript"/>
+              </w:rPr>
+              <w:t>st</w:t>
+            </w:r>
+            <w:r>
+              <w:t xml:space="preserve"> &amp; 2</w:t>
+            </w:r>
+            <w:r>
+              <w:rPr>
+                <w:vertAlign w:val="superscript"/>
+              </w:rPr>
+              <w:t>nd</w:t>
+            </w:r>
+            <w:r>
+              <w:t xml:space="preserve"> pass of gun model made. Ammo box model made.</w:t>
+            </w:r>
+            <w:r>
+              <w:br/>
+            </w:r>
           </w:p>
         </w:tc>
       </w:tr>
@@ -549,23 +594,7 @@
         <w:t>nd</w:t>
       </w:r>
       <w:r>
-        <w:t xml:space="preserve"> pass on the shotgun before texturing, since </w:t>
-      </w:r>
-      <w:proofErr w:type="gramStart"/>
-      <w:r>
-        <w:t>it’ll</w:t>
-      </w:r>
-      <w:proofErr w:type="gramEnd"/>
-      <w:r>
-        <w:t xml:space="preserve"> be the most noticeable asset, it requires this extra step. </w:t>
-      </w:r>
-      <w:proofErr w:type="gramStart"/>
-      <w:r>
-        <w:t>Finally</w:t>
-      </w:r>
-      <w:proofErr w:type="gramEnd"/>
-      <w:r>
-        <w:t xml:space="preserve"> this is also where I create the texture for the ammo box, for the purposes of implementing it with the reload mechanic.</w:t>
+        <w:t xml:space="preserve"> pass on the shotgun before texturing, since it’ll be the most noticeable asset, it requires this extra step. Finally this is also where I create the texture for the ammo box, for the purposes of implementing it with the reload mechanic.</w:t>
       </w:r>
       <w:r>
         <w:rPr>
@@ -645,23 +674,7 @@
         <w:t>nd</w:t>
       </w:r>
       <w:r>
-        <w:t xml:space="preserve"> pass. Once that is done, </w:t>
-      </w:r>
-      <w:proofErr w:type="gramStart"/>
-      <w:r>
-        <w:t>I’ll</w:t>
-      </w:r>
-      <w:proofErr w:type="gramEnd"/>
-      <w:r>
-        <w:t xml:space="preserve"> make the Trap Vents and Level models + texture. At this point in development, </w:t>
-      </w:r>
-      <w:proofErr w:type="gramStart"/>
-      <w:r>
-        <w:t>it’ll</w:t>
-      </w:r>
-      <w:proofErr w:type="gramEnd"/>
-      <w:r>
-        <w:t xml:space="preserve"> be more focus on the mechanical side of creating the game, than on the asset development angle. </w:t>
+        <w:t xml:space="preserve"> pass. Once that is done, I’ll make the Trap Vents and Level models + texture. At this point in development, it’ll be more focus on the mechanical side of creating the game, than on the asset development angle. </w:t>
       </w:r>
     </w:p>
     <w:p/>
@@ -773,6 +786,85 @@
       <w:proofErr w:type="spellEnd"/>
       <w:r>
         <w:t xml:space="preserve"> is not properly applied, so they just multiply in 1 spot on the map. There has been no progress on the feature asset (the shotgun) or other models. A new map layout was made that functioned with the level’s size.</w:t>
+      </w:r>
+    </w:p>
+    <w:p>
+      <w:pPr>
+        <w:rPr>
+          <w:b/>
+          <w:bCs/>
+          <w:sz w:val="28"/>
+          <w:szCs w:val="28"/>
+        </w:rPr>
+      </w:pPr>
+      <w:r>
+        <w:rPr>
+          <w:b/>
+          <w:bCs/>
+          <w:sz w:val="28"/>
+          <w:szCs w:val="28"/>
+        </w:rPr>
+        <w:t>M</w:t>
+      </w:r>
+      <w:r>
+        <w:rPr>
+          <w:b/>
+          <w:bCs/>
+          <w:sz w:val="28"/>
+          <w:szCs w:val="28"/>
+        </w:rPr>
+        <w:t>ile</w:t>
+      </w:r>
+      <w:r>
+        <w:rPr>
+          <w:b/>
+          <w:bCs/>
+          <w:sz w:val="28"/>
+          <w:szCs w:val="28"/>
+        </w:rPr>
+        <w:t>s</w:t>
+      </w:r>
+      <w:r>
+        <w:rPr>
+          <w:b/>
+          <w:bCs/>
+          <w:sz w:val="28"/>
+          <w:szCs w:val="28"/>
+        </w:rPr>
+        <w:t xml:space="preserve">tone </w:t>
+      </w:r>
+      <w:r>
+        <w:rPr>
+          <w:b/>
+          <w:bCs/>
+          <w:sz w:val="28"/>
+          <w:szCs w:val="28"/>
+        </w:rPr>
+        <w:t>2</w:t>
+      </w:r>
+    </w:p>
+    <w:p>
+      <w:r>
+        <w:t>The</w:t>
+      </w:r>
+      <w:r>
+        <w:t xml:space="preserve"> level has been made, the layout is finalized, the enemy AI / nav mesh has been setup properly, and the first 2 models from M1 have been created. The things that have not been done are:</w:t>
+      </w:r>
+      <w:r>
+        <w:br/>
+        <w:t xml:space="preserve">The rest of the map décor objects (doors/railings </w:t>
+      </w:r>
+      <w:proofErr w:type="spellStart"/>
+      <w:r>
+        <w:t>ect</w:t>
+      </w:r>
+      <w:proofErr w:type="spellEnd"/>
+      <w:r>
+        <w:t>.)</w:t>
+      </w:r>
+      <w:r>
+        <w:br/>
+        <w:t>The ammo box texture</w:t>
       </w:r>
       <w:r>
         <w:br/>

</xml_diff>

<commit_message>
Particle Effect testing added. Metal_Door asset made. Updated documents
Updated Asset List, Milestone Planner, and Art Bible (added phases of feature asset). 2 particle effects were added (fire, and sparkle). Metal door asset modeled, UV's cleaned up, and implemented into game. Make texture for it
</commit_message>
<xml_diff>
--- a/Documentation_Folder/Milestone_Daniel.S.docx
+++ b/Documentation_Folder/Milestone_Daniel.S.docx
@@ -313,10 +313,7 @@
               </w:rPr>
             </w:pPr>
             <w:r>
-              <w:t xml:space="preserve">Map </w:t>
-            </w:r>
-            <w:r>
-              <w:t xml:space="preserve">complete, </w:t>
+              <w:t xml:space="preserve">Map complete, </w:t>
             </w:r>
             <w:proofErr w:type="spellStart"/>
             <w:r>
@@ -404,7 +401,11 @@
           <w:tcPr>
             <w:tcW w:w="3308" w:type="dxa"/>
           </w:tcPr>
-          <w:p/>
+          <w:p>
+            <w:r>
+              <w:t>Texture for Shotgun, Ammo Box and Wooden Crate are complete.</w:t>
+            </w:r>
+          </w:p>
         </w:tc>
       </w:tr>
     </w:tbl>
@@ -579,11 +580,9 @@
           <w:szCs w:val="28"/>
         </w:rPr>
       </w:pPr>
-      <w:proofErr w:type="spellStart"/>
-      <w:r>
-        <w:t>Aftre</w:t>
-      </w:r>
-      <w:proofErr w:type="spellEnd"/>
+      <w:r>
+        <w:t>After</w:t>
+      </w:r>
       <w:r>
         <w:t xml:space="preserve"> this milestone, I plan to have the map décor completed, being low LOD, they should be easy to texture after modelling. This is also where I take a 2</w:t>
       </w:r>
@@ -594,7 +593,13 @@
         <w:t>nd</w:t>
       </w:r>
       <w:r>
-        <w:t xml:space="preserve"> pass on the shotgun before texturing, since it’ll be the most noticeable asset, it requires this extra step. Finally this is also where I create the texture for the ammo box, for the purposes of implementing it with the reload mechanic.</w:t>
+        <w:t xml:space="preserve"> pass on the shotgun before texturing, since it’ll be the most noticeable asset, it requires this extra step. </w:t>
+      </w:r>
+      <w:r>
+        <w:t>Finally,</w:t>
+      </w:r>
+      <w:r>
+        <w:t xml:space="preserve"> this is also where I create the texture for the ammo box, for the purposes of implementing it with the reload mechanic.</w:t>
       </w:r>
       <w:r>
         <w:rPr>
@@ -831,24 +836,12 @@
           <w:sz w:val="28"/>
           <w:szCs w:val="28"/>
         </w:rPr>
-        <w:t xml:space="preserve">tone </w:t>
-      </w:r>
-      <w:r>
-        <w:rPr>
-          <w:b/>
-          <w:bCs/>
-          <w:sz w:val="28"/>
-          <w:szCs w:val="28"/>
-        </w:rPr>
-        <w:t>2</w:t>
+        <w:t>tone 2</w:t>
       </w:r>
     </w:p>
     <w:p>
       <w:r>
-        <w:t>The</w:t>
-      </w:r>
-      <w:r>
-        <w:t xml:space="preserve"> level has been made, the layout is finalized, the enemy AI / nav mesh has been setup properly, and the first 2 models from M1 have been created. The things that have not been done are:</w:t>
+        <w:t>The level has been made, the layout is finalized, the enemy AI / nav mesh has been setup properly, and the first 2 models from M1 have been created. The things that have not been done are:</w:t>
       </w:r>
       <w:r>
         <w:br/>

</xml_diff>